<commit_message>
Functioneel en technisch ontwerp
</commit_message>
<xml_diff>
--- a/resources/documents/Technisch ontwerp.docx
+++ b/resources/documents/Technisch ontwerp.docx
@@ -11,34 +11,14 @@
           <w:lang w:val="en-US"/>
         </w:rPr>
       </w:pPr>
-      <w:proofErr w:type="spellStart"/>
       <w:r>
         <w:rPr>
           <w:sz w:val="72"/>
           <w:szCs w:val="72"/>
           <w:lang w:val="en-US"/>
         </w:rPr>
-        <w:t>Technisch</w:t>
-      </w:r>
-      <w:proofErr w:type="spellEnd"/>
-      <w:r>
-        <w:rPr>
-          <w:sz w:val="72"/>
-          <w:szCs w:val="72"/>
-          <w:lang w:val="en-US"/>
-        </w:rPr>
-        <w:t xml:space="preserve"> </w:t>
-      </w:r>
-      <w:proofErr w:type="spellStart"/>
-      <w:r>
-        <w:rPr>
-          <w:sz w:val="72"/>
-          <w:szCs w:val="72"/>
-          <w:lang w:val="en-US"/>
-        </w:rPr>
-        <w:t>Ontwerp</w:t>
-      </w:r>
-      <w:proofErr w:type="spellEnd"/>
+        <w:t>Technisch Ontwerp</w:t>
+      </w:r>
     </w:p>
     <w:p>
       <w:pPr>
@@ -217,117 +197,30 @@
           <w:iCs/>
           <w:sz w:val="36"/>
           <w:szCs w:val="36"/>
-          <w:lang w:val="en-US"/>
-        </w:rPr>
-      </w:pPr>
-      <w:proofErr w:type="spellStart"/>
+          <w:lang w:val="nl-NL"/>
+        </w:rPr>
+      </w:pPr>
       <w:r>
         <w:rPr>
           <w:i/>
           <w:iCs/>
           <w:sz w:val="36"/>
           <w:szCs w:val="36"/>
-          <w:lang w:val="en-US"/>
-        </w:rPr>
-        <w:t>Gemaakt</w:t>
-      </w:r>
-      <w:proofErr w:type="spellEnd"/>
-      <w:r>
-        <w:rPr>
-          <w:i/>
-          <w:iCs/>
-          <w:sz w:val="36"/>
-          <w:szCs w:val="36"/>
-          <w:lang w:val="en-US"/>
-        </w:rPr>
-        <w:t xml:space="preserve"> door DDD</w:t>
-      </w:r>
-    </w:p>
-    <w:sdt>
-      <w:sdtPr>
-        <w:id w:val="1686251476"/>
-        <w:docPartObj>
-          <w:docPartGallery w:val="Table of Contents"/>
-          <w:docPartUnique/>
-        </w:docPartObj>
-      </w:sdtPr>
-      <w:sdtEndPr>
-        <w:rPr>
-          <w:rFonts w:asciiTheme="minorHAnsi" w:eastAsiaTheme="minorHAnsi" w:hAnsiTheme="minorHAnsi" w:cstheme="minorBidi"/>
-          <w:b/>
-          <w:bCs/>
-          <w:noProof/>
-          <w:color w:val="auto"/>
-          <w:kern w:val="2"/>
-          <w:sz w:val="22"/>
-          <w:szCs w:val="22"/>
-          <w:lang w:val="en-NL"/>
-          <w14:ligatures w14:val="standardContextual"/>
-        </w:rPr>
-      </w:sdtEndPr>
-      <w:sdtContent>
-        <w:p>
-          <w:pPr>
-            <w:pStyle w:val="TOCHeading"/>
-          </w:pPr>
-          <w:r>
-            <w:t>Contents</w:t>
-          </w:r>
-        </w:p>
-        <w:p>
-          <w:fldSimple w:instr=" TOC \o &quot;1-3&quot; \h \z \u ">
-            <w:r>
-              <w:rPr>
-                <w:b/>
-                <w:bCs/>
-                <w:noProof/>
-                <w:lang w:val="en-US"/>
-              </w:rPr>
-              <w:t>No table of contents entries found.</w:t>
-            </w:r>
-          </w:fldSimple>
-        </w:p>
-      </w:sdtContent>
-    </w:sdt>
-    <w:p/>
-    <w:p/>
-    <w:p/>
-    <w:p/>
-    <w:p/>
-    <w:p/>
-    <w:p/>
-    <w:p/>
-    <w:p/>
-    <w:p/>
-    <w:p/>
-    <w:p/>
-    <w:p/>
-    <w:p/>
-    <w:p/>
-    <w:p/>
-    <w:p/>
-    <w:p/>
-    <w:p/>
-    <w:p/>
-    <w:p/>
-    <w:p/>
-    <w:p/>
-    <w:p/>
-    <w:p/>
-    <w:p/>
-    <w:p/>
-    <w:p/>
-    <w:p/>
+          <w:lang w:val="nl-NL"/>
+        </w:rPr>
+        <w:t>Gemaakt door DDD</w:t>
+      </w:r>
+    </w:p>
     <w:p>
       <w:pPr>
         <w:pStyle w:val="Heading1"/>
         <w:rPr>
-          <w:lang w:val="en-US"/>
-        </w:rPr>
-      </w:pPr>
-      <w:r>
-        <w:rPr>
-          <w:lang w:val="en-US"/>
+          <w:lang w:val="nl-NL"/>
+        </w:rPr>
+      </w:pPr>
+      <w:r>
+        <w:rPr>
+          <w:lang w:val="nl-NL"/>
         </w:rPr>
         <w:lastRenderedPageBreak/>
         <w:t>Intro</w:t>
@@ -784,31 +677,85 @@
         <w:rPr>
           <w:lang w:val="nl-NL"/>
         </w:rPr>
-        <w:t xml:space="preserve">. In de scoreboard tabel worden de scores opgeslagen van de races. In de drivers tabel worden de coureurs opgeslagen en die coureurs zijn verbonden met de teams tabel omdat een coureur in een team zit. </w:t>
-      </w:r>
-      <w:r>
-        <w:rPr>
-          <w:lang w:val="nl-NL"/>
-        </w:rPr>
-        <w:t>Users is verbonden met profiles omdat elke profiel een user account heeft om mee te racen. De trophys tabel is verbonden met drivers_has_trophys en die is weer verbonden met de drivers tabel om bij te kunnen houden welke driver welke trofee heeft gehaald.</w:t>
-      </w:r>
-    </w:p>
-    <w:p>
-      <w:pPr>
-        <w:rPr>
-          <w:lang w:val="nl-NL"/>
-        </w:rPr>
-      </w:pPr>
-      <w:r>
-        <w:rPr>
-          <w:noProof/>
+        <w:t xml:space="preserve">. In de scoreboard tabel worden de scores opgeslagen van de races. In de </w:t>
+      </w:r>
+      <w:r>
+        <w:rPr>
+          <w:lang w:val="nl-NL"/>
+        </w:rPr>
+        <w:t>users</w:t>
+      </w:r>
+      <w:r>
+        <w:rPr>
+          <w:lang w:val="nl-NL"/>
+        </w:rPr>
+        <w:t xml:space="preserve"> tabel worden de coureurs opgeslagen en die coureurs zijn verbonden met de </w:t>
+      </w:r>
+      <w:r>
+        <w:rPr>
+          <w:lang w:val="nl-NL"/>
+        </w:rPr>
+        <w:t>trophy</w:t>
+      </w:r>
+      <w:r>
+        <w:rPr>
+          <w:lang w:val="nl-NL"/>
+        </w:rPr>
+        <w:t xml:space="preserve"> tabel omdat een </w:t>
+      </w:r>
+      <w:r>
+        <w:rPr>
+          <w:lang w:val="nl-NL"/>
+        </w:rPr>
+        <w:t>user</w:t>
+      </w:r>
+      <w:r>
+        <w:rPr>
+          <w:lang w:val="nl-NL"/>
+        </w:rPr>
+        <w:t xml:space="preserve"> </w:t>
+      </w:r>
+      <w:r>
+        <w:rPr>
+          <w:lang w:val="nl-NL"/>
+        </w:rPr>
+        <w:t>een trophy bezit</w:t>
+      </w:r>
+      <w:r>
+        <w:rPr>
+          <w:lang w:val="nl-NL"/>
+        </w:rPr>
+        <w:t xml:space="preserve">. </w:t>
+      </w:r>
+      <w:r>
+        <w:rPr>
+          <w:lang w:val="nl-NL"/>
+        </w:rPr>
+        <w:br/>
+      </w:r>
+      <w:r>
+        <w:rPr>
+          <w:lang w:val="nl-NL"/>
+        </w:rPr>
+        <w:br/>
+        <w:t xml:space="preserve">Teams is met scoreboard verbonden, want een user zit in een team en die word opgehaald doormiddel van deze relatie. </w:t>
+      </w:r>
+    </w:p>
+    <w:p>
+      <w:pPr>
+        <w:rPr>
+          <w:lang w:val="nl-NL"/>
+        </w:rPr>
+      </w:pPr>
+      <w:r>
+        <w:rPr>
           <w:lang w:val="nl-NL"/>
         </w:rPr>
         <w:drawing>
-          <wp:inline distT="0" distB="0" distL="0" distR="0" wp14:anchorId="4E0D7AA5" wp14:editId="3739E972">
-            <wp:extent cx="5728970" cy="4059555"/>
-            <wp:effectExtent l="0" t="0" r="5080" b="0"/>
-            <wp:docPr id="1128085161" name="Picture 1"/>
+          <wp:inline distT="0" distB="0" distL="0" distR="0" wp14:anchorId="01A480E5" wp14:editId="05584841">
+            <wp:extent cx="5731510" cy="4737100"/>
+            <wp:effectExtent l="0" t="0" r="2540" b="6350"/>
+            <wp:docPr id="1573805497" name="Picture 1" descr="A computer screen shot of a diagram&#10;&#10;Description automatically generated"/>
             <wp:cNvGraphicFramePr>
               <a:graphicFrameLocks xmlns:a="http://schemas.openxmlformats.org/drawingml/2006/main" noChangeAspect="1"/>
             </wp:cNvGraphicFramePr>
@@ -816,36 +763,23 @@
               <a:graphicData uri="http://schemas.openxmlformats.org/drawingml/2006/picture">
                 <pic:pic xmlns:pic="http://schemas.openxmlformats.org/drawingml/2006/picture">
                   <pic:nvPicPr>
-                    <pic:cNvPr id="0" name="Picture 1"/>
-                    <pic:cNvPicPr>
-                      <a:picLocks noChangeAspect="1" noChangeArrowheads="1"/>
-                    </pic:cNvPicPr>
+                    <pic:cNvPr id="1573805497" name="Picture 1" descr="A computer screen shot of a diagram&#10;&#10;Description automatically generated"/>
+                    <pic:cNvPicPr/>
                   </pic:nvPicPr>
                   <pic:blipFill>
-                    <a:blip r:embed="rId6" cstate="print">
-                      <a:extLst>
-                        <a:ext uri="{28A0092B-C50C-407E-A947-70E740481C1C}">
-                          <a14:useLocalDpi xmlns:a14="http://schemas.microsoft.com/office/drawing/2010/main" val="0"/>
-                        </a:ext>
-                      </a:extLst>
-                    </a:blip>
-                    <a:srcRect/>
+                    <a:blip r:embed="rId6"/>
                     <a:stretch>
                       <a:fillRect/>
                     </a:stretch>
                   </pic:blipFill>
-                  <pic:spPr bwMode="auto">
+                  <pic:spPr>
                     <a:xfrm>
                       <a:off x="0" y="0"/>
-                      <a:ext cx="5728970" cy="4059555"/>
+                      <a:ext cx="5731510" cy="4737100"/>
                     </a:xfrm>
                     <a:prstGeom prst="rect">
                       <a:avLst/>
                     </a:prstGeom>
-                    <a:noFill/>
-                    <a:ln>
-                      <a:noFill/>
-                    </a:ln>
                   </pic:spPr>
                 </pic:pic>
               </a:graphicData>

</xml_diff>